<commit_message>
Modified the EDA section in report
</commit_message>
<xml_diff>
--- a/ALY6015_M4_FinalProject_InitialAnalysis_Election2016.docx
+++ b/ALY6015_M4_FinalProject_InitialAnalysis_Election2016.docx
@@ -16,21 +16,30 @@
         <w:jc w:val="center"/>
         <w:rPr>
           <w:rFonts w:ascii="Times New Roman" w:eastAsia="Times New Roman" w:hAnsi="Times New Roman" w:cs="Times New Roman"/>
-          <w:b/>
-          <w:bCs/>
-          <w:sz w:val="36"/>
-          <w:szCs w:val="36"/>
-          <w:u w:val="single"/>
           <w:lang w:eastAsia="en-GB"/>
         </w:rPr>
       </w:pPr>
-      <w:r>
+    </w:p>
+    <w:p>
+      <w:pPr>
+        <w:jc w:val="center"/>
         <w:rPr>
           <w:rFonts w:ascii="Times New Roman" w:eastAsia="Times New Roman" w:hAnsi="Times New Roman" w:cs="Times New Roman"/>
           <w:b/>
           <w:bCs/>
-          <w:sz w:val="36"/>
-          <w:szCs w:val="36"/>
+          <w:sz w:val="44"/>
+          <w:szCs w:val="44"/>
+          <w:u w:val="single"/>
+          <w:lang w:eastAsia="en-GB"/>
+        </w:rPr>
+      </w:pPr>
+      <w:r>
+        <w:rPr>
+          <w:rFonts w:ascii="Times New Roman" w:eastAsia="Times New Roman" w:hAnsi="Times New Roman" w:cs="Times New Roman"/>
+          <w:b/>
+          <w:bCs/>
+          <w:sz w:val="44"/>
+          <w:szCs w:val="44"/>
           <w:u w:val="single"/>
           <w:lang w:eastAsia="en-GB"/>
         </w:rPr>
@@ -69,68 +78,20 @@
           <w:rFonts w:ascii="Times New Roman" w:eastAsia="Times New Roman" w:hAnsi="Times New Roman" w:cs="Times New Roman"/>
           <w:b/>
           <w:bCs/>
-          <w:sz w:val="28"/>
-          <w:szCs w:val="28"/>
+          <w:sz w:val="32"/>
+          <w:szCs w:val="32"/>
           <w:u w:val="single"/>
           <w:lang w:eastAsia="en-GB"/>
         </w:rPr>
-        <w:t>C</w:t>
+        <w:t>COUNTY-LEVEL PRESIDENTIAL ELECTION 2008 – 2016</w:t>
       </w:r>
       <w:r>
         <w:rPr>
           <w:rFonts w:ascii="Times New Roman" w:eastAsia="Times New Roman" w:hAnsi="Times New Roman" w:cs="Times New Roman"/>
           <w:b/>
           <w:bCs/>
-          <w:sz w:val="28"/>
-          <w:szCs w:val="28"/>
-          <w:u w:val="single"/>
-          <w:lang w:eastAsia="en-GB"/>
-        </w:rPr>
-        <w:t>OUNTY</w:t>
-      </w:r>
-      <w:r>
-        <w:rPr>
-          <w:rFonts w:ascii="Times New Roman" w:eastAsia="Times New Roman" w:hAnsi="Times New Roman" w:cs="Times New Roman"/>
-          <w:b/>
-          <w:bCs/>
-          <w:sz w:val="28"/>
-          <w:szCs w:val="28"/>
-          <w:u w:val="single"/>
-          <w:lang w:eastAsia="en-GB"/>
-        </w:rPr>
-        <w:t>-</w:t>
-      </w:r>
-      <w:r>
-        <w:rPr>
-          <w:rFonts w:ascii="Times New Roman" w:eastAsia="Times New Roman" w:hAnsi="Times New Roman" w:cs="Times New Roman"/>
-          <w:b/>
-          <w:bCs/>
-          <w:sz w:val="28"/>
-          <w:szCs w:val="28"/>
-          <w:u w:val="single"/>
-          <w:lang w:eastAsia="en-GB"/>
-        </w:rPr>
-        <w:t xml:space="preserve">LEVEL PRESIDENTIAL ELECTION </w:t>
-      </w:r>
-      <w:r>
-        <w:rPr>
-          <w:rFonts w:ascii="Times New Roman" w:eastAsia="Times New Roman" w:hAnsi="Times New Roman" w:cs="Times New Roman"/>
-          <w:b/>
-          <w:bCs/>
-          <w:sz w:val="28"/>
-          <w:szCs w:val="28"/>
-          <w:u w:val="single"/>
-          <w:lang w:eastAsia="en-GB"/>
-        </w:rPr>
-        <w:t>2008 – 2016</w:t>
-      </w:r>
-      <w:r>
-        <w:rPr>
-          <w:rFonts w:ascii="Times New Roman" w:eastAsia="Times New Roman" w:hAnsi="Times New Roman" w:cs="Times New Roman"/>
-          <w:b/>
-          <w:bCs/>
-          <w:sz w:val="28"/>
-          <w:szCs w:val="28"/>
+          <w:sz w:val="32"/>
+          <w:szCs w:val="32"/>
           <w:u w:val="single"/>
           <w:lang w:eastAsia="en-GB"/>
         </w:rPr>
@@ -2911,16 +2872,55 @@
     <w:p>
       <w:pPr>
         <w:pStyle w:val="BodyText"/>
-      </w:pPr>
+        <w:rPr>
+          <w:rFonts w:ascii="Times New Roman" w:hAnsi="Times New Roman" w:cs="Times New Roman"/>
+          <w:color w:val="000000" w:themeColor="text1"/>
+          <w14:textOutline w14:w="0" w14:cap="flat" w14:cmpd="sng" w14:algn="ctr">
+            <w14:noFill/>
+            <w14:prstDash w14:val="solid"/>
+            <w14:round/>
+          </w14:textOutline>
+        </w:rPr>
+      </w:pPr>
+      <w:r>
+        <w:rPr>
+          <w:rFonts w:ascii="Times New Roman" w:hAnsi="Times New Roman" w:cs="Times New Roman"/>
+          <w:color w:val="000000" w:themeColor="text1"/>
+          <w14:textOutline w14:w="0" w14:cap="flat" w14:cmpd="sng" w14:algn="ctr">
+            <w14:noFill/>
+            <w14:prstDash w14:val="solid"/>
+            <w14:round/>
+          </w14:textOutline>
+        </w:rPr>
+        <w:t>Before the analysis is performed, it’s important to identify and impute the missing values, as the missing values may bias the results.</w:t>
+      </w:r>
     </w:p>
     <w:p>
       <w:pPr>
         <w:pStyle w:val="BodyText"/>
+        <w:rPr>
+          <w:rFonts w:ascii="Times New Roman" w:hAnsi="Times New Roman" w:cs="Times New Roman"/>
+          <w:color w:val="000000" w:themeColor="text1"/>
+          <w14:textOutline w14:w="0" w14:cap="flat" w14:cmpd="sng" w14:algn="ctr">
+            <w14:noFill/>
+            <w14:prstDash w14:val="solid"/>
+            <w14:round/>
+          </w14:textOutline>
+        </w:rPr>
       </w:pPr>
     </w:p>
     <w:p>
       <w:pPr>
         <w:pStyle w:val="BodyText"/>
+        <w:rPr>
+          <w:rFonts w:ascii="Times New Roman" w:hAnsi="Times New Roman" w:cs="Times New Roman"/>
+          <w:color w:val="000000" w:themeColor="text1"/>
+          <w14:textOutline w14:w="0" w14:cap="flat" w14:cmpd="sng" w14:algn="ctr">
+            <w14:noFill/>
+            <w14:prstDash w14:val="solid"/>
+            <w14:round/>
+          </w14:textOutline>
+        </w:rPr>
       </w:pPr>
     </w:p>
     <w:p>
@@ -2940,16 +2940,55 @@
     <w:p>
       <w:pPr>
         <w:pStyle w:val="BodyText"/>
-      </w:pPr>
+        <w:rPr>
+          <w:rFonts w:ascii="Times New Roman" w:hAnsi="Times New Roman" w:cs="Times New Roman"/>
+          <w:color w:val="000000" w:themeColor="text1"/>
+          <w14:textOutline w14:w="0" w14:cap="flat" w14:cmpd="sng" w14:algn="ctr">
+            <w14:noFill/>
+            <w14:prstDash w14:val="solid"/>
+            <w14:round/>
+          </w14:textOutline>
+        </w:rPr>
+      </w:pPr>
+      <w:r>
+        <w:rPr>
+          <w:rFonts w:ascii="Times New Roman" w:hAnsi="Times New Roman" w:cs="Times New Roman"/>
+          <w:color w:val="000000" w:themeColor="text1"/>
+          <w14:textOutline w14:w="0" w14:cap="flat" w14:cmpd="sng" w14:algn="ctr">
+            <w14:noFill/>
+            <w14:prstDash w14:val="solid"/>
+            <w14:round/>
+          </w14:textOutline>
+        </w:rPr>
+        <w:t>To perform</w:t>
+      </w:r>
     </w:p>
     <w:p>
       <w:pPr>
         <w:pStyle w:val="BodyText"/>
+        <w:rPr>
+          <w:rFonts w:ascii="Times New Roman" w:hAnsi="Times New Roman" w:cs="Times New Roman"/>
+          <w:color w:val="000000" w:themeColor="text1"/>
+          <w14:textOutline w14:w="0" w14:cap="flat" w14:cmpd="sng" w14:algn="ctr">
+            <w14:noFill/>
+            <w14:prstDash w14:val="solid"/>
+            <w14:round/>
+          </w14:textOutline>
+        </w:rPr>
       </w:pPr>
     </w:p>
     <w:p>
       <w:pPr>
         <w:pStyle w:val="BodyText"/>
+        <w:rPr>
+          <w:rFonts w:ascii="Times New Roman" w:hAnsi="Times New Roman" w:cs="Times New Roman"/>
+          <w:color w:val="000000" w:themeColor="text1"/>
+          <w14:textOutline w14:w="0" w14:cap="flat" w14:cmpd="sng" w14:algn="ctr">
+            <w14:noFill/>
+            <w14:prstDash w14:val="solid"/>
+            <w14:round/>
+          </w14:textOutline>
+        </w:rPr>
       </w:pPr>
     </w:p>
     <w:p>
@@ -3414,7 +3453,6 @@
         </w:rPr>
         <w:t xml:space="preserve"> </w:t>
       </w:r>
-      <w:proofErr w:type="gramStart"/>
       <w:r>
         <w:rPr>
           <w:rStyle w:val="FunctionTok"/>
@@ -3429,16 +3467,7 @@
           <w:sz w:val="18"/>
           <w:szCs w:val="18"/>
         </w:rPr>
-        <w:t>(</w:t>
-      </w:r>
-      <w:proofErr w:type="gramEnd"/>
-      <w:r>
-        <w:rPr>
-          <w:rStyle w:val="NormalTok"/>
-          <w:sz w:val="18"/>
-          <w:szCs w:val="18"/>
-        </w:rPr>
-        <w:t>.</w:t>
+        <w:t>(.</w:t>
       </w:r>
       <w:r>
         <w:rPr>
@@ -4272,7 +4301,6 @@
         </w:rPr>
         <w:t xml:space="preserve"> </w:t>
       </w:r>
-      <w:proofErr w:type="gramStart"/>
       <w:r>
         <w:rPr>
           <w:rStyle w:val="FunctionTok"/>
@@ -4287,16 +4315,7 @@
           <w:sz w:val="18"/>
           <w:szCs w:val="18"/>
         </w:rPr>
-        <w:t>(</w:t>
-      </w:r>
-      <w:proofErr w:type="gramEnd"/>
-      <w:r>
-        <w:rPr>
-          <w:rStyle w:val="NormalTok"/>
-          <w:sz w:val="18"/>
-          <w:szCs w:val="18"/>
-        </w:rPr>
-        <w:t>.</w:t>
+        <w:t>(.</w:t>
       </w:r>
       <w:r>
         <w:rPr>
@@ -5180,7 +5199,6 @@
         </w:rPr>
         <w:t xml:space="preserve"> </w:t>
       </w:r>
-      <w:proofErr w:type="gramStart"/>
       <w:r>
         <w:rPr>
           <w:rStyle w:val="FunctionTok"/>
@@ -5195,16 +5213,7 @@
           <w:sz w:val="18"/>
           <w:szCs w:val="18"/>
         </w:rPr>
-        <w:t>(</w:t>
-      </w:r>
-      <w:proofErr w:type="gramEnd"/>
-      <w:r>
-        <w:rPr>
-          <w:rStyle w:val="NormalTok"/>
-          <w:sz w:val="18"/>
-          <w:szCs w:val="18"/>
-        </w:rPr>
-        <w:t>.</w:t>
+        <w:t>(.</w:t>
       </w:r>
       <w:r>
         <w:rPr>
@@ -11811,21 +11820,7 @@
         <w:rPr>
           <w:rFonts w:ascii="Times New Roman" w:hAnsi="Times New Roman" w:cs="Times New Roman"/>
         </w:rPr>
-        <w:t xml:space="preserve"> (2017). Elementary Statistics: A Step </w:t>
-      </w:r>
-      <w:proofErr w:type="gramStart"/>
-      <w:r>
-        <w:rPr>
-          <w:rFonts w:ascii="Times New Roman" w:hAnsi="Times New Roman" w:cs="Times New Roman"/>
-        </w:rPr>
-        <w:t>By</w:t>
-      </w:r>
-      <w:proofErr w:type="gramEnd"/>
-      <w:r>
-        <w:rPr>
-          <w:rFonts w:ascii="Times New Roman" w:hAnsi="Times New Roman" w:cs="Times New Roman"/>
-        </w:rPr>
-        <w:t xml:space="preserve"> Step Approach (10th ed.). McGraw-Hill Education.</w:t>
+        <w:t xml:space="preserve"> (2017). Elementary Statistics: A Step By Step Approach (10th ed.). McGraw-Hill Education.</w:t>
       </w:r>
     </w:p>
     <w:p>
@@ -11977,7 +11972,7 @@
           <v:shape id="_x0000_i1025" type="#_x0000_t75" alt="" style="width:75.6pt;height:48.6pt;mso-width-percent:0;mso-height-percent:0;mso-width-percent:0;mso-height-percent:0" o:ole="">
             <v:imagedata r:id="rId24" o:title=""/>
           </v:shape>
-          <o:OLEObject Type="Embed" ProgID="Package" ShapeID="_x0000_i1025" DrawAspect="Icon" ObjectID="_1709333703" r:id="rId25"/>
+          <o:OLEObject Type="Embed" ProgID="Package" ShapeID="_x0000_i1025" DrawAspect="Icon" ObjectID="_1709362805" r:id="rId25"/>
         </w:object>
       </w:r>
     </w:p>

</xml_diff>